<commit_message>
add eye inside outside region
</commit_message>
<xml_diff>
--- a/Manual/Readme.docx
+++ b/Manual/Readme.docx
@@ -1,6 +1,6 @@
 
 <file path=word/document.xml><?xml version="1.0" encoding="utf-8"?>
-<w:document xmlns:wpc="http://schemas.microsoft.com/office/word/2010/wordprocessingCanvas" xmlns:cx="http://schemas.microsoft.com/office/drawing/2014/chartex" xmlns:cx1="http://schemas.microsoft.com/office/drawing/2015/9/8/chartex" xmlns:cx2="http://schemas.microsoft.com/office/drawing/2015/10/21/chartex" xmlns:cx3="http://schemas.microsoft.com/office/drawing/2016/5/9/chartex" xmlns:cx4="http://schemas.microsoft.com/office/drawing/2016/5/10/chartex" xmlns:cx5="http://schemas.microsoft.com/office/drawing/2016/5/11/chartex" xmlns:cx6="http://schemas.microsoft.com/office/drawing/2016/5/12/chartex" xmlns:cx7="http://schemas.microsoft.com/office/drawing/2016/5/13/chartex" xmlns:cx8="http://schemas.microsoft.com/office/drawing/2016/5/14/chartex" xmlns:mc="http://schemas.openxmlformats.org/markup-compatibility/2006" xmlns:aink="http://schemas.microsoft.com/office/drawing/2016/ink" xmlns:am3d="http://schemas.microsoft.com/office/drawing/2017/model3d" xmlns:o="urn:schemas-microsoft-com:office:office" xmlns:r="http://schemas.openxmlformats.org/officeDocument/2006/relationships" xmlns:m="http://schemas.openxmlformats.org/officeDocument/2006/math" xmlns:v="urn:schemas-microsoft-com:vml" xmlns:wp14="http://schemas.microsoft.com/office/word/2010/wordprocessingDrawing" xmlns:wp="http://schemas.openxmlformats.org/drawingml/2006/wordprocessingDrawing" xmlns:w10="urn:schemas-microsoft-com:office:word" xmlns:w="http://schemas.openxmlformats.org/wordprocessingml/2006/main" xmlns:w14="http://schemas.microsoft.com/office/word/2010/wordml" xmlns:w15="http://schemas.microsoft.com/office/word/2012/wordml" xmlns:w16cex="http://schemas.microsoft.com/office/word/2018/wordml/cex" xmlns:w16cid="http://schemas.microsoft.com/office/word/2016/wordml/cid" xmlns:w16="http://schemas.microsoft.com/office/word/2018/wordml" xmlns:w16se="http://schemas.microsoft.com/office/word/2015/wordml/symex" xmlns:wpg="http://schemas.microsoft.com/office/word/2010/wordprocessingGroup" xmlns:wpi="http://schemas.microsoft.com/office/word/2010/wordprocessingInk" xmlns:wne="http://schemas.microsoft.com/office/word/2006/wordml" xmlns:wps="http://schemas.microsoft.com/office/word/2010/wordprocessingShape" mc:Ignorable="w14 w15 w16se w16cid w16 w16cex wp14">
+<w:document xmlns:wpc="http://schemas.microsoft.com/office/word/2010/wordprocessingCanvas" xmlns:cx="http://schemas.microsoft.com/office/drawing/2014/chartex" xmlns:cx1="http://schemas.microsoft.com/office/drawing/2015/9/8/chartex" xmlns:cx2="http://schemas.microsoft.com/office/drawing/2015/10/21/chartex" xmlns:cx3="http://schemas.microsoft.com/office/drawing/2016/5/9/chartex" xmlns:cx4="http://schemas.microsoft.com/office/drawing/2016/5/10/chartex" xmlns:cx5="http://schemas.microsoft.com/office/drawing/2016/5/11/chartex" xmlns:cx6="http://schemas.microsoft.com/office/drawing/2016/5/12/chartex" xmlns:cx7="http://schemas.microsoft.com/office/drawing/2016/5/13/chartex" xmlns:cx8="http://schemas.microsoft.com/office/drawing/2016/5/14/chartex" xmlns:mc="http://schemas.openxmlformats.org/markup-compatibility/2006" xmlns:aink="http://schemas.microsoft.com/office/drawing/2016/ink" xmlns:am3d="http://schemas.microsoft.com/office/drawing/2017/model3d" xmlns:o="urn:schemas-microsoft-com:office:office" xmlns:r="http://schemas.openxmlformats.org/officeDocument/2006/relationships" xmlns:m="http://schemas.openxmlformats.org/officeDocument/2006/math" xmlns:v="urn:schemas-microsoft-com:vml" xmlns:wp14="http://schemas.microsoft.com/office/word/2010/wordprocessingDrawing" xmlns:wp="http://schemas.openxmlformats.org/drawingml/2006/wordprocessingDrawing" xmlns:w10="urn:schemas-microsoft-com:office:word" xmlns:w="http://schemas.openxmlformats.org/wordprocessingml/2006/main" xmlns:w14="http://schemas.microsoft.com/office/word/2010/wordml" xmlns:w15="http://schemas.microsoft.com/office/word/2012/wordml" xmlns:w16cid="http://schemas.microsoft.com/office/word/2016/wordml/cid" xmlns:w16se="http://schemas.microsoft.com/office/word/2015/wordml/symex" xmlns:wpg="http://schemas.microsoft.com/office/word/2010/wordprocessingGroup" xmlns:wpi="http://schemas.microsoft.com/office/word/2010/wordprocessingInk" xmlns:wne="http://schemas.microsoft.com/office/word/2006/wordml" xmlns:wps="http://schemas.microsoft.com/office/word/2010/wordprocessingShape" mc:Ignorable="w14 w15 w16se w16cid wp14">
   <w:body>
     <w:p>
       <w:pPr>
@@ -10,7 +10,6 @@
           <w:sz w:val="44"/>
         </w:rPr>
       </w:pPr>
-      <w:proofErr w:type="spellStart"/>
       <w:r>
         <w:rPr>
           <w:b/>
@@ -30,21 +29,13 @@
           <w:b/>
           <w:sz w:val="44"/>
         </w:rPr>
-        <w:t>x</w:t>
-      </w:r>
-      <w:proofErr w:type="spellEnd"/>
+        <w:t>x: a</w:t>
+      </w:r>
       <w:r>
         <w:rPr>
           <w:b/>
           <w:sz w:val="44"/>
         </w:rPr>
-        <w:t>: a</w:t>
-      </w:r>
-      <w:r>
-        <w:rPr>
-          <w:b/>
-          <w:sz w:val="44"/>
-        </w:rPr>
         <w:t xml:space="preserve"> toolbox for ommatidia segmentation</w:t>
       </w:r>
     </w:p>
@@ -69,26 +60,10 @@
         <w:t>, Laboratory of Nuclear Dynamics,</w:t>
       </w:r>
       <w:r>
-        <w:t xml:space="preserve"> </w:t>
-      </w:r>
-      <w:proofErr w:type="spellStart"/>
-      <w:r>
-        <w:t>UMR3664</w:t>
-      </w:r>
-      <w:proofErr w:type="spellEnd"/>
-      <w:r>
-        <w:t>,</w:t>
-      </w:r>
-      <w:r>
-        <w:t xml:space="preserve"> </w:t>
-      </w:r>
-      <w:proofErr w:type="spellStart"/>
-      <w:r>
-        <w:t>Institut</w:t>
-      </w:r>
-      <w:proofErr w:type="spellEnd"/>
-      <w:r>
-        <w:t xml:space="preserve"> Curie</w:t>
+        <w:t xml:space="preserve"> UMR3664,</w:t>
+      </w:r>
+      <w:r>
+        <w:t xml:space="preserve"> Institut Curie</w:t>
       </w:r>
     </w:p>
     <w:p>
@@ -125,21 +100,11 @@
       <w:pPr>
         <w:jc w:val="both"/>
       </w:pPr>
-      <w:proofErr w:type="spellStart"/>
       <w:r>
         <w:t>EyeHex</w:t>
       </w:r>
-      <w:proofErr w:type="spellEnd"/>
-      <w:r>
-        <w:t xml:space="preserve"> is a MATLAB toolbox for ommatidia segmentation from </w:t>
-      </w:r>
-      <w:proofErr w:type="spellStart"/>
-      <w:r>
-        <w:t>2D</w:t>
-      </w:r>
-      <w:proofErr w:type="spellEnd"/>
-      <w:r>
-        <w:t xml:space="preserve"> images of Drosophila eyes. The toolbox </w:t>
+      <w:r>
+        <w:t xml:space="preserve"> is a MATLAB toolbox for ommatidia segmentation from 2D images of Drosophila eyes. The toolbox </w:t>
       </w:r>
       <w:r>
         <w:t xml:space="preserve">contains </w:t>
@@ -192,15 +157,7 @@
         <w:t>2</w:t>
       </w:r>
       <w:r>
-        <w:t xml:space="preserve">]) to preprocess input </w:t>
-      </w:r>
-      <w:proofErr w:type="spellStart"/>
-      <w:r>
-        <w:t>2D</w:t>
-      </w:r>
-      <w:proofErr w:type="spellEnd"/>
-      <w:r>
-        <w:t xml:space="preserve"> images.</w:t>
+        <w:t>]) to preprocess input 2D images.</w:t>
       </w:r>
     </w:p>
     <w:p>
@@ -220,13 +177,8 @@
         <w:jc w:val="both"/>
       </w:pPr>
       <w:r>
-        <w:t xml:space="preserve">MATLAB (tested with version </w:t>
-      </w:r>
-      <w:proofErr w:type="spellStart"/>
-      <w:r>
-        <w:t>2016b</w:t>
-      </w:r>
-      <w:proofErr w:type="spellEnd"/>
+        <w:t>MATLAB (tested with version 2016b</w:t>
+      </w:r>
       <w:r>
         <w:t xml:space="preserve"> or later</w:t>
       </w:r>
@@ -422,27 +374,17 @@
         <w:t>raw</w:t>
       </w:r>
       <w:r>
-        <w:t xml:space="preserve"> images. Image </w:t>
-      </w:r>
-      <w:proofErr w:type="spellStart"/>
-      <w:r>
-        <w:t>img1</w:t>
+        <w:t xml:space="preserve"> images. Image img1</w:t>
       </w:r>
       <w:r>
         <w:t>.tif</w:t>
       </w:r>
-      <w:proofErr w:type="spellEnd"/>
-      <w:r>
-        <w:t xml:space="preserve"> is used here to generate training data. The ommatidia segmentation is then applied to </w:t>
-      </w:r>
-      <w:proofErr w:type="spellStart"/>
-      <w:r>
-        <w:t>img2</w:t>
+      <w:r>
+        <w:t xml:space="preserve"> is used here to generate training data. The ommatidia segmentation is then applied to img2</w:t>
       </w:r>
       <w:r>
         <w:t>.tif</w:t>
       </w:r>
-      <w:proofErr w:type="spellEnd"/>
       <w:r>
         <w:t xml:space="preserve"> file.</w:t>
       </w:r>
@@ -611,15 +553,7 @@
         <w:t xml:space="preserve">is </w:t>
       </w:r>
       <w:r>
-        <w:t>the full name of the input image (e.g. ‘</w:t>
-      </w:r>
-      <w:proofErr w:type="spellStart"/>
-      <w:r>
-        <w:t>img1.tif</w:t>
-      </w:r>
-      <w:proofErr w:type="spellEnd"/>
-      <w:r>
-        <w:t>’)</w:t>
+        <w:t>the full name of the input image (e.g. ‘img1.tif’)</w:t>
       </w:r>
       <w:r>
         <w:t xml:space="preserve"> in string format.</w:t>
@@ -818,15 +752,7 @@
         <w:t>C</w:t>
       </w:r>
       <w:r>
-        <w:t>) is then exported, containing information on the ommatidia region (pixel value 0), the boundary regions (pixel value 1) and non-labeled region (pixel value 2). The example image (</w:t>
-      </w:r>
-      <w:proofErr w:type="spellStart"/>
-      <w:r>
-        <w:t>img1.tif</w:t>
-      </w:r>
-      <w:proofErr w:type="spellEnd"/>
-      <w:r>
-        <w:t>) is taken from a brightfield microscope.</w:t>
+        <w:t>) is then exported, containing information on the ommatidia region (pixel value 0), the boundary regions (pixel value 1) and non-labeled region (pixel value 2). The example image (img1.tif) is taken from a brightfield microscope.</w:t>
       </w:r>
     </w:p>
     <w:p>
@@ -908,7 +834,13 @@
         <w:rPr>
           <w:color w:val="FF0000"/>
         </w:rPr>
-        <w:t>weka_label</w:t>
+        <w:t>training</w:t>
+      </w:r>
+      <w:r>
+        <w:rPr>
+          <w:color w:val="FF0000"/>
+        </w:rPr>
+        <w:t>_label</w:t>
       </w:r>
       <w:proofErr w:type="spellEnd"/>
       <w:r>
@@ -969,7 +901,6 @@
       <w:r>
         <w:t xml:space="preserve">Press </w:t>
       </w:r>
-      <w:proofErr w:type="spellStart"/>
       <w:r>
         <w:rPr>
           <w:b/>
@@ -977,7 +908,6 @@
         </w:rPr>
         <w:t>F1</w:t>
       </w:r>
-      <w:proofErr w:type="spellEnd"/>
       <w:r>
         <w:t xml:space="preserve"> to </w:t>
       </w:r>
@@ -1100,7 +1030,13 @@
         <w:t xml:space="preserve">This step allows to generate the probability image of ommatidia region, in contrast to the boundary region, based on the </w:t>
       </w:r>
       <w:r>
-        <w:t>trained classifier using the data from the previous step. Here, a macro for Fiji is provided to easy load the training data and apply the apply the classifier to the all eye images.</w:t>
+        <w:t>trained classifier using the data from the previous step. Here, a macro for Fiji is provided to eas</w:t>
+      </w:r>
+      <w:r>
+        <w:t>ily</w:t>
+      </w:r>
+      <w:r>
+        <w:t xml:space="preserve"> load the training data and apply the classifier to the all eye images.</w:t>
       </w:r>
     </w:p>
     <w:p>
@@ -1148,15 +1084,7 @@
         <w:t>/</w:t>
       </w:r>
       <w:r>
-        <w:t xml:space="preserve"> folder (by dragging the file to Fiji interface and press </w:t>
-      </w:r>
-      <w:proofErr w:type="spellStart"/>
-      <w:r>
-        <w:t>F5</w:t>
-      </w:r>
-      <w:proofErr w:type="spellEnd"/>
-      <w:r>
-        <w:t>).</w:t>
+        <w:t xml:space="preserve"> folder (by dragging the file to Fiji interface and press F5).</w:t>
       </w:r>
     </w:p>
     <w:p>
@@ -1197,15 +1125,7 @@
         <w:t xml:space="preserve"> folder</w:t>
       </w:r>
       <w:r>
-        <w:t xml:space="preserve"> in the </w:t>
-      </w:r>
-      <w:proofErr w:type="spellStart"/>
-      <w:r>
-        <w:t>EyeHex</w:t>
-      </w:r>
-      <w:proofErr w:type="spellEnd"/>
-      <w:r>
-        <w:t xml:space="preserve"> toolbox</w:t>
+        <w:t xml:space="preserve"> in the EyeHex toolbox</w:t>
       </w:r>
       <w:r>
         <w:t>.</w:t>
@@ -1473,7 +1393,15 @@
       </w:r>
       <w:r>
         <w:lastRenderedPageBreak/>
-        <w:t>Neural) or increasing the number of trees are found to have little effects on the classifier accuracy.</w:t>
+        <w:t xml:space="preserve">Neural) or increasing the number of trees </w:t>
+      </w:r>
+      <w:proofErr w:type="gramStart"/>
+      <w:r>
+        <w:t>are</w:t>
+      </w:r>
+      <w:proofErr w:type="gramEnd"/>
+      <w:r>
+        <w:t xml:space="preserve"> found to have little effects on the classifier accuracy.</w:t>
       </w:r>
     </w:p>
     <w:p>
@@ -1517,8 +1445,16 @@
         <w:t xml:space="preserve">probability map. </w:t>
       </w:r>
       <w:r>
-        <w:t>This grid is spawned from the first 3 user-prompted adjacent ommatidia, which forms the origin and the axes for the grid. This grid will attempt to expand from this origin to detect as much ommatidia as possible (up to 1200).</w:t>
-      </w:r>
+        <w:t xml:space="preserve">This grid is spawned from the first 3 user-prompted adjacent ommatidia, which forms the origin and the axes for the grid. This grid will attempt to expand from this origin to detect as </w:t>
+      </w:r>
+      <w:r>
+        <w:t>many</w:t>
+      </w:r>
+      <w:r>
+        <w:t xml:space="preserve"> ommatidia as possible (up to 1200).</w:t>
+      </w:r>
+      <w:bookmarkStart w:id="0" w:name="_GoBack"/>
+      <w:bookmarkEnd w:id="0"/>
     </w:p>
     <w:p>
       <w:pPr>
@@ -1620,15 +1556,7 @@
       </w:r>
       <w:proofErr w:type="spellEnd"/>
       <w:r>
-        <w:t xml:space="preserve"> is the full name of the input image (e.g. ‘</w:t>
-      </w:r>
-      <w:proofErr w:type="spellStart"/>
-      <w:r>
-        <w:t>img2.tif</w:t>
-      </w:r>
-      <w:proofErr w:type="spellEnd"/>
-      <w:r>
-        <w:t>’)</w:t>
+        <w:t xml:space="preserve"> is the full name of the input image (e.g. ‘img2.tif’)</w:t>
       </w:r>
       <w:r>
         <w:t>.</w:t>
@@ -1858,15 +1786,7 @@
       </w:r>
       <w:proofErr w:type="spellEnd"/>
       <w:r>
-        <w:t xml:space="preserve"> is the full name of the input image (e.g. ‘</w:t>
-      </w:r>
-      <w:proofErr w:type="spellStart"/>
-      <w:r>
-        <w:t>img2.tif</w:t>
-      </w:r>
-      <w:proofErr w:type="spellEnd"/>
-      <w:r>
-        <w:t>’)</w:t>
+        <w:t xml:space="preserve"> is the full name of the input image (e.g. ‘img2.tif’)</w:t>
       </w:r>
     </w:p>
     <w:p>
@@ -1957,11 +1877,11 @@
       <w:r>
         <w:t>(</w:t>
       </w:r>
-      <w:proofErr w:type="spellStart"/>
+      <w:proofErr w:type="gramStart"/>
       <w:r>
         <w:t>A,C</w:t>
       </w:r>
-      <w:proofErr w:type="spellEnd"/>
+      <w:proofErr w:type="gramEnd"/>
       <w:r>
         <w:t xml:space="preserve">) </w:t>
       </w:r>
@@ -1975,15 +1895,7 @@
         <w:t>overlaid</w:t>
       </w:r>
       <w:r>
-        <w:t xml:space="preserve"> with automatic ommatidia segmentation. (B-D) manually corrected ommatidia segmentation. Panel C-D is a zoom-in region of panel A-B. In (A-D), automatically detected ommatidia are shown as green circles, manually added ommatidia are shown as red circles and manually removed ommatidia are shown as red dots. The example image (</w:t>
-      </w:r>
-      <w:proofErr w:type="spellStart"/>
-      <w:r>
-        <w:t>img2.tif</w:t>
-      </w:r>
-      <w:proofErr w:type="spellEnd"/>
-      <w:r>
-        <w:t>) is taken from a brightfield microscope.</w:t>
+        <w:t xml:space="preserve"> with automatic ommatidia segmentation. (B-D) manually corrected ommatidia segmentation. Panel C-D is a zoom-in region of panel A-B. In (A-D), automatically detected ommatidia are shown as green circles, manually added ommatidia are shown as red circles and manually removed ommatidia are shown as red dots. The example image (img2.tif) is taken from a brightfield microscope.</w:t>
       </w:r>
     </w:p>
     <w:p>
@@ -2141,11 +2053,9 @@
       <w:r>
         <w:t xml:space="preserve">-Press </w:t>
       </w:r>
-      <w:proofErr w:type="spellStart"/>
       <w:r>
         <w:t>F1</w:t>
       </w:r>
-      <w:proofErr w:type="spellEnd"/>
       <w:r>
         <w:t xml:space="preserve"> to access all the hotkeys (zoom in/out, save/load progress)</w:t>
       </w:r>
@@ -2444,11 +2354,9 @@
       <w:r>
         <w:t xml:space="preserve">ting </w:t>
       </w:r>
-      <w:proofErr w:type="spellStart"/>
       <w:r>
         <w:t>EyeHex</w:t>
       </w:r>
-      <w:proofErr w:type="spellEnd"/>
       <w:r>
         <w:t>:</w:t>
       </w:r>
@@ -2543,7 +2451,21 @@
         <w:rPr>
           <w:lang w:val="fr-FR"/>
         </w:rPr>
-        <w:t xml:space="preserve">, J.; </w:t>
+        <w:t xml:space="preserve">, </w:t>
+      </w:r>
+      <w:proofErr w:type="gramStart"/>
+      <w:r>
+        <w:rPr>
+          <w:lang w:val="fr-FR"/>
+        </w:rPr>
+        <w:t>J.;</w:t>
+      </w:r>
+      <w:proofErr w:type="gramEnd"/>
+      <w:r>
+        <w:rPr>
+          <w:lang w:val="fr-FR"/>
+        </w:rPr>
+        <w:t xml:space="preserve"> </w:t>
       </w:r>
       <w:proofErr w:type="spellStart"/>
       <w:r>
@@ -2577,7 +2499,7 @@
 </file>
 
 <file path=word/numbering.xml><?xml version="1.0" encoding="utf-8"?>
-<w:numbering xmlns:wpc="http://schemas.microsoft.com/office/word/2010/wordprocessingCanvas" xmlns:cx="http://schemas.microsoft.com/office/drawing/2014/chartex" xmlns:cx1="http://schemas.microsoft.com/office/drawing/2015/9/8/chartex" xmlns:cx2="http://schemas.microsoft.com/office/drawing/2015/10/21/chartex" xmlns:cx3="http://schemas.microsoft.com/office/drawing/2016/5/9/chartex" xmlns:cx4="http://schemas.microsoft.com/office/drawing/2016/5/10/chartex" xmlns:cx5="http://schemas.microsoft.com/office/drawing/2016/5/11/chartex" xmlns:cx6="http://schemas.microsoft.com/office/drawing/2016/5/12/chartex" xmlns:cx7="http://schemas.microsoft.com/office/drawing/2016/5/13/chartex" xmlns:cx8="http://schemas.microsoft.com/office/drawing/2016/5/14/chartex" xmlns:mc="http://schemas.openxmlformats.org/markup-compatibility/2006" xmlns:aink="http://schemas.microsoft.com/office/drawing/2016/ink" xmlns:am3d="http://schemas.microsoft.com/office/drawing/2017/model3d" xmlns:o="urn:schemas-microsoft-com:office:office" xmlns:r="http://schemas.openxmlformats.org/officeDocument/2006/relationships" xmlns:m="http://schemas.openxmlformats.org/officeDocument/2006/math" xmlns:v="urn:schemas-microsoft-com:vml" xmlns:wp14="http://schemas.microsoft.com/office/word/2010/wordprocessingDrawing" xmlns:wp="http://schemas.openxmlformats.org/drawingml/2006/wordprocessingDrawing" xmlns:w10="urn:schemas-microsoft-com:office:word" xmlns:w="http://schemas.openxmlformats.org/wordprocessingml/2006/main" xmlns:w14="http://schemas.microsoft.com/office/word/2010/wordml" xmlns:w15="http://schemas.microsoft.com/office/word/2012/wordml" xmlns:w16cex="http://schemas.microsoft.com/office/word/2018/wordml/cex" xmlns:w16cid="http://schemas.microsoft.com/office/word/2016/wordml/cid" xmlns:w16="http://schemas.microsoft.com/office/word/2018/wordml" xmlns:w16se="http://schemas.microsoft.com/office/word/2015/wordml/symex" xmlns:wpg="http://schemas.microsoft.com/office/word/2010/wordprocessingGroup" xmlns:wpi="http://schemas.microsoft.com/office/word/2010/wordprocessingInk" xmlns:wne="http://schemas.microsoft.com/office/word/2006/wordml" xmlns:wps="http://schemas.microsoft.com/office/word/2010/wordprocessingShape" mc:Ignorable="w14 w15 w16se w16cid w16 w16cex wp14">
+<w:numbering xmlns:wpc="http://schemas.microsoft.com/office/word/2010/wordprocessingCanvas" xmlns:cx="http://schemas.microsoft.com/office/drawing/2014/chartex" xmlns:cx1="http://schemas.microsoft.com/office/drawing/2015/9/8/chartex" xmlns:cx2="http://schemas.microsoft.com/office/drawing/2015/10/21/chartex" xmlns:cx3="http://schemas.microsoft.com/office/drawing/2016/5/9/chartex" xmlns:cx4="http://schemas.microsoft.com/office/drawing/2016/5/10/chartex" xmlns:cx5="http://schemas.microsoft.com/office/drawing/2016/5/11/chartex" xmlns:cx6="http://schemas.microsoft.com/office/drawing/2016/5/12/chartex" xmlns:cx7="http://schemas.microsoft.com/office/drawing/2016/5/13/chartex" xmlns:cx8="http://schemas.microsoft.com/office/drawing/2016/5/14/chartex" xmlns:mc="http://schemas.openxmlformats.org/markup-compatibility/2006" xmlns:aink="http://schemas.microsoft.com/office/drawing/2016/ink" xmlns:am3d="http://schemas.microsoft.com/office/drawing/2017/model3d" xmlns:o="urn:schemas-microsoft-com:office:office" xmlns:r="http://schemas.openxmlformats.org/officeDocument/2006/relationships" xmlns:m="http://schemas.openxmlformats.org/officeDocument/2006/math" xmlns:v="urn:schemas-microsoft-com:vml" xmlns:wp14="http://schemas.microsoft.com/office/word/2010/wordprocessingDrawing" xmlns:wp="http://schemas.openxmlformats.org/drawingml/2006/wordprocessingDrawing" xmlns:w10="urn:schemas-microsoft-com:office:word" xmlns:w="http://schemas.openxmlformats.org/wordprocessingml/2006/main" xmlns:w14="http://schemas.microsoft.com/office/word/2010/wordml" xmlns:w15="http://schemas.microsoft.com/office/word/2012/wordml" xmlns:w16cid="http://schemas.microsoft.com/office/word/2016/wordml/cid" xmlns:w16se="http://schemas.microsoft.com/office/word/2015/wordml/symex" xmlns:wpg="http://schemas.microsoft.com/office/word/2010/wordprocessingGroup" xmlns:wpi="http://schemas.microsoft.com/office/word/2010/wordprocessingInk" xmlns:wne="http://schemas.microsoft.com/office/word/2006/wordml" xmlns:wps="http://schemas.microsoft.com/office/word/2010/wordprocessingShape" mc:Ignorable="w14 w15 w16se w16cid wp14">
   <w:abstractNum w:abstractNumId="0" w15:restartNumberingAfterBreak="0">
     <w:nsid w:val="38C76CF0"/>
     <w:multiLevelType w:val="hybridMultilevel"/>
@@ -2674,7 +2596,7 @@
 </file>
 
 <file path=word/styles.xml><?xml version="1.0" encoding="utf-8"?>
-<w:styles xmlns:mc="http://schemas.openxmlformats.org/markup-compatibility/2006" xmlns:r="http://schemas.openxmlformats.org/officeDocument/2006/relationships" xmlns:w="http://schemas.openxmlformats.org/wordprocessingml/2006/main" xmlns:w14="http://schemas.microsoft.com/office/word/2010/wordml" xmlns:w15="http://schemas.microsoft.com/office/word/2012/wordml" xmlns:w16cex="http://schemas.microsoft.com/office/word/2018/wordml/cex" xmlns:w16cid="http://schemas.microsoft.com/office/word/2016/wordml/cid" xmlns:w16="http://schemas.microsoft.com/office/word/2018/wordml" xmlns:w16se="http://schemas.microsoft.com/office/word/2015/wordml/symex" mc:Ignorable="w14 w15 w16se w16cid w16 w16cex">
+<w:styles xmlns:mc="http://schemas.openxmlformats.org/markup-compatibility/2006" xmlns:r="http://schemas.openxmlformats.org/officeDocument/2006/relationships" xmlns:w="http://schemas.openxmlformats.org/wordprocessingml/2006/main" xmlns:w14="http://schemas.microsoft.com/office/word/2010/wordml" xmlns:w15="http://schemas.microsoft.com/office/word/2012/wordml" xmlns:w16cid="http://schemas.microsoft.com/office/word/2016/wordml/cid" xmlns:w16se="http://schemas.microsoft.com/office/word/2015/wordml/symex" mc:Ignorable="w14 w15 w16se w16cid">
   <w:docDefaults>
     <w:rPrDefault>
       <w:rPr>
@@ -2690,7 +2612,7 @@
       </w:pPr>
     </w:pPrDefault>
   </w:docDefaults>
-  <w:latentStyles w:defLockedState="0" w:defUIPriority="99" w:defSemiHidden="0" w:defUnhideWhenUsed="0" w:defQFormat="0" w:count="376">
+  <w:latentStyles w:defLockedState="0" w:defUIPriority="99" w:defSemiHidden="0" w:defUnhideWhenUsed="0" w:defQFormat="0" w:count="375">
     <w:lsdException w:name="Normal" w:uiPriority="0" w:qFormat="1"/>
     <w:lsdException w:name="heading 1" w:uiPriority="9" w:qFormat="1"/>
     <w:lsdException w:name="heading 2" w:semiHidden="1" w:uiPriority="9" w:unhideWhenUsed="1" w:qFormat="1"/>
@@ -3066,7 +2988,6 @@
     <w:lsdException w:name="Smart Hyperlink" w:semiHidden="1" w:unhideWhenUsed="1"/>
     <w:lsdException w:name="Hashtag" w:semiHidden="1" w:unhideWhenUsed="1"/>
     <w:lsdException w:name="Unresolved Mention" w:semiHidden="1" w:unhideWhenUsed="1"/>
-    <w:lsdException w:name="Smart Link" w:semiHidden="1" w:unhideWhenUsed="1"/>
   </w:latentStyles>
   <w:style w:type="paragraph" w:default="1" w:styleId="Normal">
     <w:name w:val="Normal"/>

</xml_diff>